<commit_message>
Adição de uma referência ao trabalho.
</commit_message>
<xml_diff>
--- a/REFERENCIAS BIBLIOGRAFICAS.docx
+++ b/REFERENCIAS BIBLIOGRAFICAS.docx
@@ -31,7 +31,35 @@
           <w:szCs w:val="24"/>
           <w:lang w:val="en-US" w:eastAsia="zh-CN" w:bidi="ar"/>
         </w:rPr>
-        <w:t>REFERENCIAS BIBLIOGRAFICAS</w:t>
+        <w:t>REFER</w:t>
+      </w:r>
+      <w:r>
+        <w:rPr>
+          <w:rFonts w:hint="default" w:ascii="Arial" w:hAnsi="Arial" w:eastAsia="SimSun" w:cs="Arial"/>
+          <w:b/>
+          <w:bCs/>
+          <w:color w:val="000000"/>
+          <w:kern w:val="0"/>
+          <w:sz w:val="24"/>
+          <w:szCs w:val="24"/>
+          <w:lang w:val="pt-BR" w:eastAsia="zh-CN" w:bidi="ar"/>
+        </w:rPr>
+        <w:t>Ê</w:t>
+      </w:r>
+      <w:bookmarkStart w:id="0" w:name="_GoBack"/>
+      <w:bookmarkEnd w:id="0"/>
+      <w:r>
+        <w:rPr>
+          <w:rFonts w:hint="default" w:ascii="Arial" w:hAnsi="Arial" w:eastAsia="SimSun" w:cs="Arial"/>
+          <w:b/>
+          <w:bCs/>
+          <w:color w:val="000000"/>
+          <w:kern w:val="0"/>
+          <w:sz w:val="24"/>
+          <w:szCs w:val="24"/>
+          <w:lang w:val="en-US" w:eastAsia="zh-CN" w:bidi="ar"/>
+        </w:rPr>
+        <w:t>NCIAS BIBLIOGRAFICAS</w:t>
       </w:r>
     </w:p>
     <w:p>
@@ -50,6 +78,120 @@
           <w:sz w:val="24"/>
           <w:szCs w:val="24"/>
           <w:lang w:val="en-US" w:eastAsia="zh-CN" w:bidi="ar"/>
+        </w:rPr>
+      </w:pPr>
+    </w:p>
+    <w:p>
+      <w:pPr>
+        <w:pStyle w:val="2"/>
+        <w:keepNext w:val="0"/>
+        <w:keepLines w:val="0"/>
+        <w:widowControl/>
+        <w:suppressLineNumbers w:val="0"/>
+        <w:shd w:val="clear" w:fill="FFFFFF"/>
+        <w:spacing w:before="300" w:beforeAutospacing="0" w:after="150" w:afterAutospacing="0" w:line="15" w:lineRule="atLeast"/>
+        <w:ind w:left="0" w:firstLine="0"/>
+        <w:jc w:val="both"/>
+        <w:rPr>
+          <w:rFonts w:hint="default" w:ascii="Arial" w:hAnsi="Arial" w:eastAsia="Helvetica" w:cs="Arial"/>
+          <w:b w:val="0"/>
+          <w:bCs w:val="0"/>
+          <w:i w:val="0"/>
+          <w:iCs w:val="0"/>
+          <w:caps w:val="0"/>
+          <w:color w:val="auto"/>
+          <w:spacing w:val="0"/>
+          <w:sz w:val="24"/>
+          <w:szCs w:val="24"/>
+          <w:lang w:val="pt-BR"/>
+        </w:rPr>
+      </w:pPr>
+      <w:r>
+        <w:rPr>
+          <w:rFonts w:hint="default" w:ascii="Arial" w:hAnsi="Arial" w:eastAsia="Helvetica" w:cs="Arial"/>
+          <w:b/>
+          <w:bCs/>
+          <w:i w:val="0"/>
+          <w:iCs w:val="0"/>
+          <w:caps w:val="0"/>
+          <w:color w:val="auto"/>
+          <w:spacing w:val="0"/>
+          <w:sz w:val="24"/>
+          <w:szCs w:val="24"/>
+          <w:shd w:val="clear" w:fill="FFFFFF"/>
+        </w:rPr>
+        <w:t>Informatização da farmácia: um ponto fundamental para a diferenciação</w:t>
+      </w:r>
+      <w:r>
+        <w:rPr>
+          <w:rFonts w:hint="default" w:ascii="Arial" w:hAnsi="Arial" w:eastAsia="Helvetica" w:cs="Arial"/>
+          <w:b w:val="0"/>
+          <w:bCs w:val="0"/>
+          <w:i w:val="0"/>
+          <w:iCs w:val="0"/>
+          <w:caps w:val="0"/>
+          <w:color w:val="auto"/>
+          <w:spacing w:val="0"/>
+          <w:sz w:val="24"/>
+          <w:szCs w:val="24"/>
+          <w:shd w:val="clear" w:fill="FFFFFF"/>
+          <w:lang w:val="pt-BR"/>
+        </w:rPr>
+        <w:t>. 2020. Disponível em:  &lt;</w:t>
+      </w:r>
+      <w:r>
+        <w:rPr>
+          <w:rFonts w:hint="default" w:ascii="Arial" w:hAnsi="Arial" w:eastAsia="Helvetica"/>
+          <w:b w:val="0"/>
+          <w:bCs w:val="0"/>
+          <w:i w:val="0"/>
+          <w:iCs w:val="0"/>
+          <w:caps w:val="0"/>
+          <w:color w:val="auto"/>
+          <w:spacing w:val="0"/>
+          <w:sz w:val="24"/>
+          <w:szCs w:val="24"/>
+          <w:shd w:val="clear" w:fill="FFFFFF"/>
+          <w:lang w:val="pt-BR"/>
+        </w:rPr>
+        <w:t>https://www.espacofarmaceutico.com.br/blog/2020/01/10/informatizacao-da-farmacia-um-ponto-fundamental-para-a-diferenciacao#:~:text=Quando%20uma%20farm%C3%A1cia%20faz%20uso,o%20tamanho%20da%20sua%20drogaria&gt;.</w:t>
+      </w:r>
+      <w:r>
+        <w:rPr>
+          <w:rFonts w:hint="default" w:ascii="Arial" w:hAnsi="Arial" w:eastAsia="Helvetica" w:cs="Arial"/>
+          <w:b w:val="0"/>
+          <w:bCs w:val="0"/>
+          <w:i w:val="0"/>
+          <w:iCs w:val="0"/>
+          <w:caps w:val="0"/>
+          <w:color w:val="auto"/>
+          <w:spacing w:val="0"/>
+          <w:sz w:val="24"/>
+          <w:szCs w:val="24"/>
+          <w:shd w:val="clear" w:fill="FFFFFF"/>
+          <w:lang w:val="pt-BR"/>
+        </w:rPr>
+        <w:t xml:space="preserve"> Acesso em: 16 jul. 2022.</w:t>
+      </w:r>
+    </w:p>
+    <w:p>
+      <w:pPr>
+        <w:keepNext w:val="0"/>
+        <w:keepLines w:val="0"/>
+        <w:widowControl/>
+        <w:suppressLineNumbers w:val="0"/>
+        <w:jc w:val="both"/>
+        <w:rPr>
+          <w:rFonts w:hint="default" w:ascii="Arial" w:hAnsi="Arial" w:eastAsia="SimSun" w:cs="Arial"/>
+          <w:b w:val="0"/>
+          <w:bCs w:val="0"/>
+          <w:i w:val="0"/>
+          <w:iCs w:val="0"/>
+          <w:color w:val="000000"/>
+          <w:kern w:val="0"/>
+          <w:sz w:val="24"/>
+          <w:szCs w:val="24"/>
+          <w:lang w:val="pt-BR" w:eastAsia="zh-CN" w:bidi="ar"/>
         </w:rPr>
       </w:pPr>
     </w:p>
@@ -311,22 +453,7 @@
           <w:szCs w:val="24"/>
           <w:lang w:val="pt-BR" w:eastAsia="zh-CN" w:bidi="ar"/>
         </w:rPr>
-        <w:t xml:space="preserve">) - </w:t>
-      </w:r>
-      <w:r>
-        <w:rPr>
-          <w:rFonts w:hint="default" w:ascii="Arial" w:hAnsi="Arial" w:eastAsia="SimSun" w:cs="Arial"/>
-          <w:b w:val="0"/>
-          <w:bCs w:val="0"/>
-          <w:i w:val="0"/>
-          <w:iCs w:val="0"/>
-          <w:color w:val="000000"/>
-          <w:kern w:val="0"/>
-          <w:sz w:val="24"/>
-          <w:szCs w:val="24"/>
-          <w:lang w:val="pt-BR" w:eastAsia="zh-CN" w:bidi="ar"/>
-        </w:rPr>
-        <w:t>IMESA - Instituto Municipal de Ensino Superior de Assis, Assis, São Paulo, 2008.</w:t>
+        <w:t>) - IMESA - Instituto Municipal de Ensino Superior de Assis, Assis, São Paulo, 2008.</w:t>
       </w:r>
     </w:p>
     <w:p>
@@ -510,8 +637,6 @@
         </w:rPr>
         <w:t>) - IMESA - Instituto Municipal de Ensino Superior de Assis, Assis, São Paulo, 2014.</w:t>
       </w:r>
-      <w:bookmarkStart w:id="0" w:name="_GoBack"/>
-      <w:bookmarkEnd w:id="0"/>
     </w:p>
     <w:p>
       <w:pPr>
@@ -642,7 +767,7 @@
     <w:lsdException w:qFormat="1" w:unhideWhenUsed="0" w:uiPriority="0" w:semiHidden="0" w:name="Title"/>
     <w:lsdException w:unhideWhenUsed="0" w:uiPriority="0" w:semiHidden="0" w:name="Closing"/>
     <w:lsdException w:unhideWhenUsed="0" w:uiPriority="0" w:semiHidden="0" w:name="Signature"/>
-    <w:lsdException w:unhideWhenUsed="0" w:uiPriority="0" w:name="Default Paragraph Font"/>
+    <w:lsdException w:qFormat="1" w:unhideWhenUsed="0" w:uiPriority="0" w:name="Default Paragraph Font"/>
     <w:lsdException w:unhideWhenUsed="0" w:uiPriority="0" w:semiHidden="0" w:name="Body Text"/>
     <w:lsdException w:unhideWhenUsed="0" w:uiPriority="0" w:semiHidden="0" w:name="Body Text Indent"/>
     <w:lsdException w:unhideWhenUsed="0" w:uiPriority="0" w:semiHidden="0" w:name="List Continue"/>
@@ -737,12 +862,34 @@
       <w:lang w:val="en-US" w:eastAsia="zh-CN" w:bidi="ar-SA"/>
     </w:rPr>
   </w:style>
-  <w:style w:type="character" w:default="1" w:styleId="2">
+  <w:style w:type="paragraph" w:styleId="2">
+    <w:name w:val="heading 3"/>
+    <w:next w:val="1"/>
+    <w:semiHidden/>
+    <w:unhideWhenUsed/>
+    <w:qFormat/>
+    <w:uiPriority w:val="0"/>
+    <w:pPr>
+      <w:spacing w:before="0" w:beforeAutospacing="1" w:after="0" w:afterAutospacing="1"/>
+      <w:jc w:val="left"/>
+    </w:pPr>
+    <w:rPr>
+      <w:rFonts w:hint="eastAsia" w:ascii="SimSun" w:hAnsi="SimSun" w:eastAsia="SimSun" w:cs="SimSun"/>
+      <w:b/>
+      <w:bCs/>
+      <w:kern w:val="0"/>
+      <w:sz w:val="26"/>
+      <w:szCs w:val="26"/>
+      <w:lang w:val="en-US" w:eastAsia="zh-CN" w:bidi="ar"/>
+    </w:rPr>
+  </w:style>
+  <w:style w:type="character" w:default="1" w:styleId="3">
     <w:name w:val="Default Paragraph Font"/>
     <w:semiHidden/>
+    <w:qFormat/>
     <w:uiPriority w:val="0"/>
   </w:style>
-  <w:style w:type="table" w:default="1" w:styleId="3">
+  <w:style w:type="table" w:default="1" w:styleId="4">
     <w:name w:val="Normal Table"/>
     <w:semiHidden/>
     <w:uiPriority w:val="0"/>

</xml_diff>